<commit_message>
refactor: improve tree implementation
</commit_message>
<xml_diff>
--- a/02. Data Structure/Graphs/Graphs.docx
+++ b/02. Data Structure/Graphs/Graphs.docx
@@ -47,10 +47,7 @@
     <w:p>
       <w:r>
         <w:tab/>
-        <w:t xml:space="preserve">- </w:t>
-      </w:r>
-      <w:r>
-        <w:t xml:space="preserve">A graph is a set of </w:t>
+        <w:t xml:space="preserve">- A graph is a set of </w:t>
       </w:r>
       <w:r>
         <w:rPr>
@@ -70,19 +67,7 @@
         <w:t>edges</w:t>
       </w:r>
       <w:r>
-        <w:t>.</w:t>
-      </w:r>
-      <w:r>
-        <w:t xml:space="preserve"> </w:t>
-      </w:r>
-      <w:r>
-        <w:t>Represents pairwise relationships between values.</w:t>
-      </w:r>
-      <w:r>
-        <w:t xml:space="preserve"> </w:t>
-      </w:r>
-      <w:r>
-        <w:t>Components:</w:t>
+        <w:t>. Represents pairwise relationships between values. Components:</w:t>
       </w:r>
     </w:p>
     <w:p>
@@ -165,14 +150,27 @@
       <w:r>
         <w:t xml:space="preserve">Slide </w:t>
       </w:r>
-      <w:fldSimple w:instr=" SEQ Slide \* ARABIC ">
-        <w:r>
-          <w:rPr>
-            <w:noProof/>
-          </w:rPr>
-          <w:t>1</w:t>
-        </w:r>
-      </w:fldSimple>
+      <w:r>
+        <w:fldChar w:fldCharType="begin"/>
+      </w:r>
+      <w:r>
+        <w:instrText xml:space="preserve"> SEQ Slide \* ARABIC </w:instrText>
+      </w:r>
+      <w:r>
+        <w:fldChar w:fldCharType="separate"/>
+      </w:r>
+      <w:r>
+        <w:rPr>
+          <w:noProof/>
+        </w:rPr>
+        <w:t>1</w:t>
+      </w:r>
+      <w:r>
+        <w:rPr>
+          <w:noProof/>
+        </w:rPr>
+        <w:fldChar w:fldCharType="end"/>
+      </w:r>
       <w:r>
         <w:rPr>
           <w:lang w:val="vi-VN"/>
@@ -346,14 +344,27 @@
       <w:r>
         <w:t xml:space="preserve">Slide </w:t>
       </w:r>
-      <w:fldSimple w:instr=" SEQ Slide \* ARABIC ">
-        <w:r>
-          <w:rPr>
-            <w:noProof/>
-          </w:rPr>
-          <w:t>2</w:t>
-        </w:r>
-      </w:fldSimple>
+      <w:r>
+        <w:fldChar w:fldCharType="begin"/>
+      </w:r>
+      <w:r>
+        <w:instrText xml:space="preserve"> SEQ Slide \* ARABIC </w:instrText>
+      </w:r>
+      <w:r>
+        <w:fldChar w:fldCharType="separate"/>
+      </w:r>
+      <w:r>
+        <w:rPr>
+          <w:noProof/>
+        </w:rPr>
+        <w:t>2</w:t>
+      </w:r>
+      <w:r>
+        <w:rPr>
+          <w:noProof/>
+        </w:rPr>
+        <w:fldChar w:fldCharType="end"/>
+      </w:r>
       <w:r>
         <w:rPr>
           <w:lang w:val="vi-VN"/>
@@ -612,14 +623,27 @@
       <w:r>
         <w:t xml:space="preserve">Slide </w:t>
       </w:r>
-      <w:fldSimple w:instr=" SEQ Slide \* ARABIC ">
-        <w:r>
-          <w:rPr>
-            <w:noProof/>
-          </w:rPr>
-          <w:t>3</w:t>
-        </w:r>
-      </w:fldSimple>
+      <w:r>
+        <w:fldChar w:fldCharType="begin"/>
+      </w:r>
+      <w:r>
+        <w:instrText xml:space="preserve"> SEQ Slide \* ARABIC </w:instrText>
+      </w:r>
+      <w:r>
+        <w:fldChar w:fldCharType="separate"/>
+      </w:r>
+      <w:r>
+        <w:rPr>
+          <w:noProof/>
+        </w:rPr>
+        <w:t>3</w:t>
+      </w:r>
+      <w:r>
+        <w:rPr>
+          <w:noProof/>
+        </w:rPr>
+        <w:fldChar w:fldCharType="end"/>
+      </w:r>
       <w:r>
         <w:rPr>
           <w:lang w:val="vi-VN"/>
@@ -858,14 +882,27 @@
       <w:r>
         <w:t xml:space="preserve">Slide </w:t>
       </w:r>
-      <w:fldSimple w:instr=" SEQ Slide \* ARABIC ">
-        <w:r>
-          <w:rPr>
-            <w:noProof/>
-          </w:rPr>
-          <w:t>4</w:t>
-        </w:r>
-      </w:fldSimple>
+      <w:r>
+        <w:fldChar w:fldCharType="begin"/>
+      </w:r>
+      <w:r>
+        <w:instrText xml:space="preserve"> SEQ Slide \* ARABIC </w:instrText>
+      </w:r>
+      <w:r>
+        <w:fldChar w:fldCharType="separate"/>
+      </w:r>
+      <w:r>
+        <w:rPr>
+          <w:noProof/>
+        </w:rPr>
+        <w:t>4</w:t>
+      </w:r>
+      <w:r>
+        <w:rPr>
+          <w:noProof/>
+        </w:rPr>
+        <w:fldChar w:fldCharType="end"/>
+      </w:r>
       <w:r>
         <w:rPr>
           <w:lang w:val="vi-VN"/>
@@ -1042,10 +1079,8 @@
     </w:p>
     <w:p>
       <w:pPr>
+        <w:keepNext/>
         <w:jc w:val="center"/>
-        <w:rPr>
-          <w:lang w:val="vi-VN"/>
-        </w:rPr>
       </w:pPr>
       <w:r>
         <w:rPr>
@@ -1086,6 +1121,31 @@
             </a:graphic>
           </wp:inline>
         </w:drawing>
+      </w:r>
+    </w:p>
+    <w:p>
+      <w:pPr>
+        <w:pStyle w:val="Caption"/>
+        <w:rPr>
+          <w:lang w:val="vi-VN"/>
+        </w:rPr>
+      </w:pPr>
+      <w:r>
+        <w:t xml:space="preserve">Slide </w:t>
+      </w:r>
+      <w:fldSimple w:instr=" SEQ Slide \* ARABIC ">
+        <w:r>
+          <w:rPr>
+            <w:noProof/>
+          </w:rPr>
+          <w:t>5</w:t>
+        </w:r>
+      </w:fldSimple>
+      <w:r>
+        <w:rPr>
+          <w:lang w:val="vi-VN"/>
+        </w:rPr>
+        <w:t>: Cyclic &amp; Acyclic</w:t>
       </w:r>
     </w:p>
     <w:p>

</xml_diff>